<commit_message>
Challenge 4: Issue fixes
</commit_message>
<xml_diff>
--- a/docs/DeploymentGuide.docx
+++ b/docs/DeploymentGuide.docx
@@ -22,7 +22,7 @@
         <w:rPr>
           <w:rtl w:val="0"/>
         </w:rPr>
-        <w:t xml:space="preserve">VA Kidney Native iPhone App Build Screen Functionality Challenge - Deployment Guide</w:t>
+        <w:t xml:space="preserve">VA Kidney Native iPhone App Build Screen Functionality Challenge #2 - Deployment Guide</w:t>
       </w:r>
     </w:p>
     <w:p>
@@ -592,6 +592,97 @@
           </w:p>
         </w:tc>
       </w:tr>
+      <w:tr>
+        <w:tc>
+          <w:tcPr>
+            <w:shd w:fill="auto" w:val="clear"/>
+            <w:tcMar>
+              <w:top w:w="100.0" w:type="dxa"/>
+              <w:left w:w="100.0" w:type="dxa"/>
+              <w:bottom w:w="100.0" w:type="dxa"/>
+              <w:right w:w="100.0" w:type="dxa"/>
+            </w:tcMar>
+            <w:vAlign w:val="top"/>
+          </w:tcPr>
+          <w:p>
+            <w:pPr>
+              <w:spacing w:line="240" w:lineRule="auto"/>
+              <w:contextualSpacing w:val="0"/>
+              <w:rPr/>
+            </w:pPr>
+            <w:r>
+              <w:rPr>
+                <w:rtl w:val="0"/>
+              </w:rPr>
+              <w:t xml:space="preserve">TCCODER</w:t>
+            </w:r>
+          </w:p>
+        </w:tc>
+        <w:tc>
+          <w:tcPr>
+            <w:shd w:fill="auto" w:val="clear"/>
+            <w:tcMar>
+              <w:top w:w="100.0" w:type="dxa"/>
+              <w:left w:w="100.0" w:type="dxa"/>
+              <w:bottom w:w="100.0" w:type="dxa"/>
+              <w:right w:w="100.0" w:type="dxa"/>
+            </w:tcMar>
+            <w:vAlign w:val="top"/>
+          </w:tcPr>
+          <w:p>
+            <w:pPr>
+              <w:keepNext w:val="0"/>
+              <w:keepLines w:val="0"/>
+              <w:widowControl w:val="0"/>
+              <w:pBdr>
+                <w:top w:space="0" w:sz="0" w:val="nil"/>
+                <w:left w:space="0" w:sz="0" w:val="nil"/>
+                <w:bottom w:space="0" w:sz="0" w:val="nil"/>
+                <w:right w:space="0" w:sz="0" w:val="nil"/>
+                <w:between w:space="0" w:sz="0" w:val="nil"/>
+              </w:pBdr>
+              <w:shd w:fill="auto" w:val="clear"/>
+              <w:spacing w:after="0" w:before="0" w:line="240" w:lineRule="auto"/>
+              <w:ind w:left="0" w:right="0" w:firstLine="0"/>
+              <w:contextualSpacing w:val="0"/>
+              <w:jc w:val="left"/>
+              <w:rPr/>
+            </w:pPr>
+            <w:r>
+              <w:rPr>
+                <w:rtl w:val="0"/>
+              </w:rPr>
+              <w:t xml:space="preserve">1.3</w:t>
+            </w:r>
+          </w:p>
+        </w:tc>
+        <w:tc>
+          <w:tcPr>
+            <w:shd w:fill="auto" w:val="clear"/>
+            <w:tcMar>
+              <w:top w:w="100.0" w:type="dxa"/>
+              <w:left w:w="100.0" w:type="dxa"/>
+              <w:bottom w:w="100.0" w:type="dxa"/>
+              <w:right w:w="100.0" w:type="dxa"/>
+            </w:tcMar>
+            <w:vAlign w:val="top"/>
+          </w:tcPr>
+          <w:p>
+            <w:pPr>
+              <w:widowControl w:val="0"/>
+              <w:spacing w:line="240" w:lineRule="auto"/>
+              <w:contextualSpacing w:val="0"/>
+              <w:rPr/>
+            </w:pPr>
+            <w:r>
+              <w:rPr>
+                <w:rtl w:val="0"/>
+              </w:rPr>
+              <w:t xml:space="preserve">Apr 01, 2018</w:t>
+            </w:r>
+          </w:p>
+        </w:tc>
+      </w:tr>
     </w:tbl>
     <w:p>
       <w:pPr>
@@ -1906,21 +1997,17 @@
       <w:pPr>
         <w:spacing w:line="276" w:lineRule="auto"/>
         <w:contextualSpacing w:val="0"/>
-        <w:rPr>
-          <w:color w:val="cc0000"/>
-        </w:rPr>
+        <w:rPr/>
       </w:pPr>
       <w:r>
         <w:rPr>
           <w:rFonts w:ascii="Courier New" w:cs="Courier New" w:eastAsia="Courier New" w:hAnsi="Courier New"/>
-          <w:color w:val="cc0000"/>
           <w:rtl w:val="0"/>
         </w:rPr>
         <w:t xml:space="preserve">allGoals.json</w:t>
       </w:r>
       <w:r>
         <w:rPr>
-          <w:color w:val="cc0000"/>
           <w:rtl w:val="0"/>
         </w:rPr>
         <w:t xml:space="preserve"> and </w:t>
@@ -1928,14 +2015,12 @@
       <w:r>
         <w:rPr>
           <w:rFonts w:ascii="Courier New" w:cs="Courier New" w:eastAsia="Courier New" w:hAnsi="Courier New"/>
-          <w:color w:val="cc0000"/>
           <w:rtl w:val="0"/>
         </w:rPr>
         <w:t xml:space="preserve">labValues.json</w:t>
       </w:r>
       <w:r>
         <w:rPr>
-          <w:color w:val="cc0000"/>
           <w:rtl w:val="0"/>
         </w:rPr>
         <w:t xml:space="preserve"> files added and define dependency of the generated goals and shown major lab values in Charts screen.</w:t>
@@ -2375,9 +2460,15 @@
             <w:u w:val="single"/>
             <w:rtl w:val="0"/>
           </w:rPr>
-          <w:t xml:space="preserve">https://youtu.be/rUsXsVh8r7Y</w:t>
+          <w:t xml:space="preserve">https://youtu.be/CMIuq7SDJ0o</w:t>
         </w:r>
       </w:hyperlink>
+      <w:r>
+        <w:rPr>
+          <w:rtl w:val="0"/>
+        </w:rPr>
+        <w:t xml:space="preserve"> </w:t>
+      </w:r>
       <w:r>
         <w:rPr>
           <w:rtl w:val="0"/>
@@ -2455,7 +2546,6 @@
         <w:ind w:left="720" w:hanging="360"/>
         <w:rPr>
           <w:color w:val="cc0000"/>
-          <w:u w:val="none"/>
         </w:rPr>
       </w:pPr>
       <w:r>
@@ -2463,156 +2553,12 @@
           <w:color w:val="cc0000"/>
           <w:rtl w:val="0"/>
         </w:rPr>
-        <w:t xml:space="preserve">It’s better to verify the app on a real device because HealthKit will contain some data.</w:t>
-      </w:r>
-    </w:p>
-    <w:p>
-      <w:pPr>
-        <w:numPr>
-          <w:ilvl w:val="0"/>
-          <w:numId w:val="3"/>
-        </w:numPr>
-        <w:ind w:left="720" w:hanging="360"/>
-      </w:pPr>
-      <w:r>
-        <w:rPr>
-          <w:rtl w:val="0"/>
-        </w:rPr>
-        <w:t xml:space="preserve">Recommendations and drug integration reports are generated after adding/editing meal based on current set of goals (of type “.</w:t>
-      </w:r>
-      <w:r>
-        <w:rPr>
-          <w:i w:val="1"/>
-          <w:rtl w:val="0"/>
-        </w:rPr>
-        <w:t xml:space="preserve">orderedSame</w:t>
-      </w:r>
-      <w:r>
-        <w:rPr>
-          <w:rtl w:val="0"/>
-        </w:rPr>
-        <w:t xml:space="preserve">”). The goals has three types. Most of the goals related to Pills Intake have two thresholds (min, max) - type “.</w:t>
-      </w:r>
-      <w:r>
-        <w:rPr>
-          <w:i w:val="1"/>
-          <w:rtl w:val="0"/>
-        </w:rPr>
-        <w:t xml:space="preserve">orderedSame</w:t>
-      </w:r>
-      <w:r>
-        <w:rPr>
-          <w:rtl w:val="0"/>
-        </w:rPr>
-        <w:t xml:space="preserve">”. Other goals can be descending (“.</w:t>
-      </w:r>
-      <w:r>
-        <w:rPr>
-          <w:i w:val="1"/>
-          <w:rtl w:val="0"/>
-        </w:rPr>
-        <w:t xml:space="preserve">orderedDescending</w:t>
-      </w:r>
-      <w:r>
-        <w:rPr>
-          <w:rtl w:val="0"/>
-        </w:rPr>
-        <w:t xml:space="preserve">”), e.g. “Distance”, or ascending (“.</w:t>
-      </w:r>
-      <w:r>
-        <w:rPr>
-          <w:i w:val="1"/>
-          <w:rtl w:val="0"/>
-        </w:rPr>
-        <w:t xml:space="preserve">orderedAscending</w:t>
-      </w:r>
-      <w:r>
-        <w:rPr>
-          <w:rtl w:val="0"/>
-        </w:rPr>
-        <w:t xml:space="preserve">”), e.g. “Weight Loss” (not presented in current version. The recommendations currently are generated for type “.</w:t>
-      </w:r>
-      <w:r>
-        <w:rPr>
-          <w:i w:val="1"/>
-          <w:rtl w:val="0"/>
-        </w:rPr>
-        <w:t xml:space="preserve">orderedSame</w:t>
-      </w:r>
-      <w:r>
-        <w:rPr>
-          <w:rtl w:val="0"/>
-        </w:rPr>
-        <w:t xml:space="preserve">” only.</w:t>
-        <w:br w:type="textWrapping"/>
-        <w:t xml:space="preserve">The implementation of the logic that generate recommendations is described in classes in VAKidneyNutrition/Utils/Food group in Xcode project. Currently simple implementation is used (see </w:t>
-      </w:r>
-      <w:r>
-        <w:rPr>
-          <w:rFonts w:ascii="Courier New" w:cs="Courier New" w:eastAsia="Courier New" w:hAnsi="Courier New"/>
-          <w:rtl w:val="0"/>
-        </w:rPr>
-        <w:t xml:space="preserve">SimpleRecommendationSolver.swift</w:t>
-      </w:r>
-      <w:r>
-        <w:rPr>
-          <w:rtl w:val="0"/>
-        </w:rPr>
-        <w:t xml:space="preserve">).</w:t>
-      </w:r>
-    </w:p>
-    <w:p>
-      <w:pPr>
-        <w:numPr>
-          <w:ilvl w:val="0"/>
-          <w:numId w:val="3"/>
-        </w:numPr>
-        <w:ind w:left="720" w:hanging="360"/>
-        <w:rPr>
-          <w:u w:val="none"/>
-        </w:rPr>
-      </w:pPr>
-      <w:r>
-        <w:rPr>
-          <w:rtl w:val="0"/>
-        </w:rPr>
-        <w:t xml:space="preserve">Some profile data is saved to/retrieved from HealthKit: height, weight. Aga (birthday) is retrieved from HealthKit. After each update of the disease category and dialysis flag the set of goals is regenerated. </w:t>
-      </w:r>
-    </w:p>
-    <w:p>
-      <w:pPr>
-        <w:numPr>
-          <w:ilvl w:val="0"/>
-          <w:numId w:val="3"/>
-        </w:numPr>
-        <w:ind w:left="720" w:hanging="360"/>
-        <w:rPr>
-          <w:u w:val="none"/>
-        </w:rPr>
-      </w:pPr>
-      <w:r>
-        <w:rPr>
-          <w:rtl w:val="0"/>
-        </w:rPr>
-        <w:t xml:space="preserve">Charts show data from HealthKit. However, if there are not much data the charts look poor. If there is only one value (the data are aggregated per months), then that single value is shown as round point. It’s better if you enter some data for previous months for particular tested nutrition in advance in Health app.</w:t>
-      </w:r>
-    </w:p>
-    <w:p>
-      <w:pPr>
-        <w:numPr>
-          <w:ilvl w:val="0"/>
-          <w:numId w:val="3"/>
-        </w:numPr>
-        <w:ind w:left="720" w:hanging="360"/>
-        <w:rPr>
-          <w:u w:val="none"/>
-        </w:rPr>
-      </w:pPr>
-      <w:r>
-        <w:rPr>
-          <w:rtl w:val="0"/>
-        </w:rPr>
-        <w:t xml:space="preserve">When meal is saved/updated the nutritions each food item is made from are saved into HealthKit. If meal is updated, then only the positive difference in nutritions are saved.</w:t>
+        <w:t xml:space="preserve">See details about fixed issues in README.rtf </w:t>
+      </w:r>
+      <w:r>
+        <w:rPr>
+          <w:rtl w:val="0"/>
+        </w:rPr>
       </w:r>
     </w:p>
     <w:p>
@@ -3060,7 +3006,7 @@
         <w:szCs w:val="20"/>
         <w:rtl w:val="0"/>
       </w:rPr>
-      <w:t xml:space="preserve">VA Kidney Native iPhone App Build Screen Functionality Challenge</w:t>
+      <w:t xml:space="preserve">VA Kidney Native iPhone App Build Screen Functionality Challenge #2</w:t>
     </w:r>
     <w:r>
       <w:rPr>

</xml_diff>